<commit_message>
Version 5 figures and ms changes
</commit_message>
<xml_diff>
--- a/doc/New_Phytologist_SI_template logo.docx
+++ b/doc/New_Phytologist_SI_template logo.docx
@@ -476,12 +476,21 @@
           <w:lang w:val="es-ES"/>
         </w:rPr>
       </w:pPr>
+      <w:proofErr w:type="spellStart"/>
       <w:r>
         <w:rPr>
           <w:rFonts w:asciiTheme="minorHAnsi" w:hAnsiTheme="minorHAnsi" w:cstheme="minorHAnsi"/>
           <w:lang w:val="es-ES"/>
         </w:rPr>
-        <w:t xml:space="preserve">Authors: </w:t>
+        <w:t>Authors</w:t>
+      </w:r>
+      <w:proofErr w:type="spellEnd"/>
+      <w:r>
+        <w:rPr>
+          <w:rFonts w:asciiTheme="minorHAnsi" w:hAnsiTheme="minorHAnsi" w:cstheme="minorHAnsi"/>
+          <w:lang w:val="es-ES"/>
+        </w:rPr>
+        <w:t xml:space="preserve">: </w:t>
       </w:r>
       <w:sdt>
         <w:sdtPr>
@@ -1425,8 +1434,20 @@
                 <w:szCs w:val="22"/>
                 <w:lang w:val="es-ES" w:eastAsia="es-ES"/>
               </w:rPr>
-              <w:t>Lambda values</w:t>
-            </w:r>
+              <w:t xml:space="preserve">Lambda </w:t>
+            </w:r>
+            <w:proofErr w:type="spellStart"/>
+            <w:r>
+              <w:rPr>
+                <w:rFonts w:ascii="Calibri" w:eastAsia="Times New Roman" w:hAnsi="Calibri" w:cs="Calibri"/>
+                <w:color w:val="000000"/>
+                <w:sz w:val="22"/>
+                <w:szCs w:val="22"/>
+                <w:lang w:val="es-ES" w:eastAsia="es-ES"/>
+              </w:rPr>
+              <w:t>values</w:t>
+            </w:r>
+            <w:proofErr w:type="spellEnd"/>
           </w:p>
         </w:tc>
         <w:tc>
@@ -1493,6 +1514,7 @@
                 <w:lang w:val="es-ES" w:eastAsia="es-ES"/>
               </w:rPr>
             </w:pPr>
+            <w:proofErr w:type="spellStart"/>
             <w:r>
               <w:rPr>
                 <w:rFonts w:ascii="Calibri" w:eastAsia="Times New Roman" w:hAnsi="Calibri" w:cs="Calibri"/>
@@ -1503,6 +1525,7 @@
               </w:rPr>
               <w:t>Temperate</w:t>
             </w:r>
+            <w:proofErr w:type="spellEnd"/>
           </w:p>
         </w:tc>
       </w:tr>
@@ -1535,6 +1558,7 @@
                 <w:lang w:val="es-ES" w:eastAsia="es-ES"/>
               </w:rPr>
             </w:pPr>
+            <w:proofErr w:type="spellStart"/>
             <w:r>
               <w:rPr>
                 <w:rFonts w:ascii="Calibri" w:eastAsia="Times New Roman" w:hAnsi="Calibri" w:cs="Calibri"/>
@@ -1545,6 +1569,7 @@
               </w:rPr>
               <w:t>Trait</w:t>
             </w:r>
+            <w:proofErr w:type="spellEnd"/>
           </w:p>
         </w:tc>
         <w:tc>
@@ -1571,6 +1596,8 @@
                 <w:lang w:val="es-ES" w:eastAsia="es-ES"/>
               </w:rPr>
             </w:pPr>
+            <w:proofErr w:type="spellStart"/>
+            <w:proofErr w:type="gramStart"/>
             <w:r>
               <w:rPr>
                 <w:rFonts w:ascii="Calibri" w:eastAsia="Times New Roman" w:hAnsi="Calibri" w:cs="Calibri"/>
@@ -1581,6 +1608,8 @@
               </w:rPr>
               <w:t>post.mean</w:t>
             </w:r>
+            <w:proofErr w:type="spellEnd"/>
+            <w:proofErr w:type="gramEnd"/>
           </w:p>
         </w:tc>
         <w:tc>
@@ -1679,6 +1708,8 @@
                 <w:lang w:val="es-ES" w:eastAsia="es-ES"/>
               </w:rPr>
             </w:pPr>
+            <w:proofErr w:type="spellStart"/>
+            <w:proofErr w:type="gramStart"/>
             <w:r>
               <w:rPr>
                 <w:rFonts w:ascii="Calibri" w:eastAsia="Times New Roman" w:hAnsi="Calibri" w:cs="Calibri"/>
@@ -1689,6 +1720,8 @@
               </w:rPr>
               <w:t>post.mean</w:t>
             </w:r>
+            <w:proofErr w:type="spellEnd"/>
+            <w:proofErr w:type="gramEnd"/>
           </w:p>
         </w:tc>
         <w:tc>
@@ -1792,16 +1825,40 @@
                 <w:lang w:val="es-ES" w:eastAsia="es-ES"/>
               </w:rPr>
             </w:pPr>
-            <w:r>
-              <w:rPr>
-                <w:rFonts w:ascii="Calibri" w:eastAsia="Times New Roman" w:hAnsi="Calibri" w:cs="Calibri"/>
-                <w:color w:val="000000"/>
-                <w:sz w:val="22"/>
-                <w:szCs w:val="22"/>
-                <w:lang w:val="es-ES" w:eastAsia="es-ES"/>
-              </w:rPr>
-              <w:t>Autumn germination</w:t>
-            </w:r>
+            <w:proofErr w:type="spellStart"/>
+            <w:r>
+              <w:rPr>
+                <w:rFonts w:ascii="Calibri" w:eastAsia="Times New Roman" w:hAnsi="Calibri" w:cs="Calibri"/>
+                <w:color w:val="000000"/>
+                <w:sz w:val="22"/>
+                <w:szCs w:val="22"/>
+                <w:lang w:val="es-ES" w:eastAsia="es-ES"/>
+              </w:rPr>
+              <w:t>Autumn</w:t>
+            </w:r>
+            <w:proofErr w:type="spellEnd"/>
+            <w:r>
+              <w:rPr>
+                <w:rFonts w:ascii="Calibri" w:eastAsia="Times New Roman" w:hAnsi="Calibri" w:cs="Calibri"/>
+                <w:color w:val="000000"/>
+                <w:sz w:val="22"/>
+                <w:szCs w:val="22"/>
+                <w:lang w:val="es-ES" w:eastAsia="es-ES"/>
+              </w:rPr>
+              <w:t xml:space="preserve"> </w:t>
+            </w:r>
+            <w:proofErr w:type="spellStart"/>
+            <w:r>
+              <w:rPr>
+                <w:rFonts w:ascii="Calibri" w:eastAsia="Times New Roman" w:hAnsi="Calibri" w:cs="Calibri"/>
+                <w:color w:val="000000"/>
+                <w:sz w:val="22"/>
+                <w:szCs w:val="22"/>
+                <w:lang w:val="es-ES" w:eastAsia="es-ES"/>
+              </w:rPr>
+              <w:t>germination</w:t>
+            </w:r>
+            <w:proofErr w:type="spellEnd"/>
           </w:p>
         </w:tc>
         <w:tc>
@@ -2064,8 +2121,20 @@
                 <w:lang w:val="es-ES" w:eastAsia="es-ES"/>
               </w:rPr>
               <w:lastRenderedPageBreak/>
-              <w:t>Winter germination</w:t>
-            </w:r>
+              <w:t xml:space="preserve">Winter </w:t>
+            </w:r>
+            <w:proofErr w:type="spellStart"/>
+            <w:r>
+              <w:rPr>
+                <w:rFonts w:ascii="Calibri" w:eastAsia="Times New Roman" w:hAnsi="Calibri" w:cs="Calibri"/>
+                <w:color w:val="000000"/>
+                <w:sz w:val="22"/>
+                <w:szCs w:val="22"/>
+                <w:lang w:val="es-ES" w:eastAsia="es-ES"/>
+              </w:rPr>
+              <w:t>germination</w:t>
+            </w:r>
+            <w:proofErr w:type="spellEnd"/>
           </w:p>
         </w:tc>
         <w:tc>
@@ -2327,8 +2396,20 @@
                 <w:szCs w:val="22"/>
                 <w:lang w:val="es-ES" w:eastAsia="es-ES"/>
               </w:rPr>
-              <w:t>Spring germination</w:t>
-            </w:r>
+              <w:t xml:space="preserve">Spring </w:t>
+            </w:r>
+            <w:proofErr w:type="spellStart"/>
+            <w:r>
+              <w:rPr>
+                <w:rFonts w:ascii="Calibri" w:eastAsia="Times New Roman" w:hAnsi="Calibri" w:cs="Calibri"/>
+                <w:color w:val="000000"/>
+                <w:sz w:val="22"/>
+                <w:szCs w:val="22"/>
+                <w:lang w:val="es-ES" w:eastAsia="es-ES"/>
+              </w:rPr>
+              <w:t>germination</w:t>
+            </w:r>
+            <w:proofErr w:type="spellEnd"/>
           </w:p>
         </w:tc>
         <w:tc>
@@ -2590,8 +2671,20 @@
                 <w:szCs w:val="22"/>
                 <w:lang w:val="es-ES" w:eastAsia="es-ES"/>
               </w:rPr>
-              <w:t>Summer germination</w:t>
-            </w:r>
+              <w:t xml:space="preserve">Summer </w:t>
+            </w:r>
+            <w:proofErr w:type="spellStart"/>
+            <w:r>
+              <w:rPr>
+                <w:rFonts w:ascii="Calibri" w:eastAsia="Times New Roman" w:hAnsi="Calibri" w:cs="Calibri"/>
+                <w:color w:val="000000"/>
+                <w:sz w:val="22"/>
+                <w:szCs w:val="22"/>
+                <w:lang w:val="es-ES" w:eastAsia="es-ES"/>
+              </w:rPr>
+              <w:t>germination</w:t>
+            </w:r>
+            <w:proofErr w:type="spellEnd"/>
           </w:p>
         </w:tc>
         <w:tc>
@@ -2845,16 +2938,40 @@
                 <w:lang w:val="es-ES" w:eastAsia="es-ES"/>
               </w:rPr>
             </w:pPr>
-            <w:r>
-              <w:rPr>
-                <w:rFonts w:ascii="Calibri" w:eastAsia="Times New Roman" w:hAnsi="Calibri" w:cs="Calibri"/>
-                <w:color w:val="000000"/>
-                <w:sz w:val="22"/>
-                <w:szCs w:val="22"/>
-                <w:lang w:val="es-ES" w:eastAsia="es-ES"/>
-              </w:rPr>
-              <w:t>Total germination</w:t>
-            </w:r>
+            <w:proofErr w:type="gramStart"/>
+            <w:r>
+              <w:rPr>
+                <w:rFonts w:ascii="Calibri" w:eastAsia="Times New Roman" w:hAnsi="Calibri" w:cs="Calibri"/>
+                <w:color w:val="000000"/>
+                <w:sz w:val="22"/>
+                <w:szCs w:val="22"/>
+                <w:lang w:val="es-ES" w:eastAsia="es-ES"/>
+              </w:rPr>
+              <w:t>Total</w:t>
+            </w:r>
+            <w:proofErr w:type="gramEnd"/>
+            <w:r>
+              <w:rPr>
+                <w:rFonts w:ascii="Calibri" w:eastAsia="Times New Roman" w:hAnsi="Calibri" w:cs="Calibri"/>
+                <w:color w:val="000000"/>
+                <w:sz w:val="22"/>
+                <w:szCs w:val="22"/>
+                <w:lang w:val="es-ES" w:eastAsia="es-ES"/>
+              </w:rPr>
+              <w:t xml:space="preserve"> </w:t>
+            </w:r>
+            <w:proofErr w:type="spellStart"/>
+            <w:r>
+              <w:rPr>
+                <w:rFonts w:ascii="Calibri" w:eastAsia="Times New Roman" w:hAnsi="Calibri" w:cs="Calibri"/>
+                <w:color w:val="000000"/>
+                <w:sz w:val="22"/>
+                <w:szCs w:val="22"/>
+                <w:lang w:val="es-ES" w:eastAsia="es-ES"/>
+              </w:rPr>
+              <w:t>germination</w:t>
+            </w:r>
+            <w:proofErr w:type="spellEnd"/>
           </w:p>
         </w:tc>
         <w:tc>
@@ -3371,15 +3488,49 @@
                 <w:lang w:val="es-ES" w:eastAsia="es-ES"/>
               </w:rPr>
             </w:pPr>
-            <w:r>
-              <w:rPr>
-                <w:rFonts w:ascii="Calibri" w:eastAsia="Times New Roman" w:hAnsi="Calibri" w:cs="Calibri"/>
-                <w:color w:val="000000"/>
-                <w:sz w:val="22"/>
-                <w:szCs w:val="22"/>
-                <w:lang w:val="es-ES" w:eastAsia="es-ES"/>
-              </w:rPr>
-              <w:t>Environmental heat sum</w:t>
+            <w:proofErr w:type="spellStart"/>
+            <w:r>
+              <w:rPr>
+                <w:rFonts w:ascii="Calibri" w:eastAsia="Times New Roman" w:hAnsi="Calibri" w:cs="Calibri"/>
+                <w:color w:val="000000"/>
+                <w:sz w:val="22"/>
+                <w:szCs w:val="22"/>
+                <w:lang w:val="es-ES" w:eastAsia="es-ES"/>
+              </w:rPr>
+              <w:t>Environmental</w:t>
+            </w:r>
+            <w:proofErr w:type="spellEnd"/>
+            <w:r>
+              <w:rPr>
+                <w:rFonts w:ascii="Calibri" w:eastAsia="Times New Roman" w:hAnsi="Calibri" w:cs="Calibri"/>
+                <w:color w:val="000000"/>
+                <w:sz w:val="22"/>
+                <w:szCs w:val="22"/>
+                <w:lang w:val="es-ES" w:eastAsia="es-ES"/>
+              </w:rPr>
+              <w:t xml:space="preserve"> </w:t>
+            </w:r>
+            <w:proofErr w:type="spellStart"/>
+            <w:r>
+              <w:rPr>
+                <w:rFonts w:ascii="Calibri" w:eastAsia="Times New Roman" w:hAnsi="Calibri" w:cs="Calibri"/>
+                <w:color w:val="000000"/>
+                <w:sz w:val="22"/>
+                <w:szCs w:val="22"/>
+                <w:lang w:val="es-ES" w:eastAsia="es-ES"/>
+              </w:rPr>
+              <w:t>heat</w:t>
+            </w:r>
+            <w:proofErr w:type="spellEnd"/>
+            <w:r>
+              <w:rPr>
+                <w:rFonts w:ascii="Calibri" w:eastAsia="Times New Roman" w:hAnsi="Calibri" w:cs="Calibri"/>
+                <w:color w:val="000000"/>
+                <w:sz w:val="22"/>
+                <w:szCs w:val="22"/>
+                <w:lang w:val="es-ES" w:eastAsia="es-ES"/>
+              </w:rPr>
+              <w:t xml:space="preserve"> sum</w:t>
             </w:r>
           </w:p>
         </w:tc>
@@ -3728,16 +3879,40 @@
                 <w:lang w:val="es-ES" w:eastAsia="es-ES"/>
               </w:rPr>
             </w:pPr>
-            <w:r>
-              <w:rPr>
-                <w:rFonts w:ascii="Calibri" w:eastAsia="Times New Roman" w:hAnsi="Calibri" w:cs="Calibri"/>
-                <w:color w:val="000000"/>
-                <w:sz w:val="22"/>
-                <w:szCs w:val="22"/>
-                <w:lang w:val="es-ES" w:eastAsia="es-ES"/>
-              </w:rPr>
-              <w:t>Random =    ~ animal + code:ID</w:t>
-            </w:r>
+            <w:proofErr w:type="spellStart"/>
+            <w:r>
+              <w:rPr>
+                <w:rFonts w:ascii="Calibri" w:eastAsia="Times New Roman" w:hAnsi="Calibri" w:cs="Calibri"/>
+                <w:color w:val="000000"/>
+                <w:sz w:val="22"/>
+                <w:szCs w:val="22"/>
+                <w:lang w:val="es-ES" w:eastAsia="es-ES"/>
+              </w:rPr>
+              <w:t>Random</w:t>
+            </w:r>
+            <w:proofErr w:type="spellEnd"/>
+            <w:r>
+              <w:rPr>
+                <w:rFonts w:ascii="Calibri" w:eastAsia="Times New Roman" w:hAnsi="Calibri" w:cs="Calibri"/>
+                <w:color w:val="000000"/>
+                <w:sz w:val="22"/>
+                <w:szCs w:val="22"/>
+                <w:lang w:val="es-ES" w:eastAsia="es-ES"/>
+              </w:rPr>
+              <w:t xml:space="preserve"> =    ~ animal + </w:t>
+            </w:r>
+            <w:proofErr w:type="spellStart"/>
+            <w:r>
+              <w:rPr>
+                <w:rFonts w:ascii="Calibri" w:eastAsia="Times New Roman" w:hAnsi="Calibri" w:cs="Calibri"/>
+                <w:color w:val="000000"/>
+                <w:sz w:val="22"/>
+                <w:szCs w:val="22"/>
+                <w:lang w:val="es-ES" w:eastAsia="es-ES"/>
+              </w:rPr>
+              <w:t>code:ID</w:t>
+            </w:r>
+            <w:proofErr w:type="spellEnd"/>
           </w:p>
         </w:tc>
       </w:tr>
@@ -3871,6 +4046,7 @@
                 <w:lang w:val="es-ES" w:eastAsia="es-ES"/>
               </w:rPr>
             </w:pPr>
+            <w:proofErr w:type="spellStart"/>
             <w:r>
               <w:rPr>
                 <w:rFonts w:ascii="Calibri" w:eastAsia="Times New Roman" w:hAnsi="Calibri" w:cs="Calibri"/>
@@ -3881,6 +4057,7 @@
               </w:rPr>
               <w:t>Temperate</w:t>
             </w:r>
+            <w:proofErr w:type="spellEnd"/>
           </w:p>
         </w:tc>
       </w:tr>
@@ -3912,15 +4089,49 @@
                 <w:lang w:val="es-ES" w:eastAsia="es-ES"/>
               </w:rPr>
             </w:pPr>
-            <w:r>
-              <w:rPr>
-                <w:rFonts w:ascii="Calibri" w:eastAsia="Times New Roman" w:hAnsi="Calibri" w:cs="Calibri"/>
-                <w:color w:val="000000"/>
-                <w:sz w:val="22"/>
-                <w:szCs w:val="22"/>
-                <w:lang w:val="es-ES" w:eastAsia="es-ES"/>
-              </w:rPr>
-              <w:t>code:ID = poblacion dentro especie</w:t>
+            <w:proofErr w:type="spellStart"/>
+            <w:r>
+              <w:rPr>
+                <w:rFonts w:ascii="Calibri" w:eastAsia="Times New Roman" w:hAnsi="Calibri" w:cs="Calibri"/>
+                <w:color w:val="000000"/>
+                <w:sz w:val="22"/>
+                <w:szCs w:val="22"/>
+                <w:lang w:val="es-ES" w:eastAsia="es-ES"/>
+              </w:rPr>
+              <w:t>code:ID</w:t>
+            </w:r>
+            <w:proofErr w:type="spellEnd"/>
+            <w:r>
+              <w:rPr>
+                <w:rFonts w:ascii="Calibri" w:eastAsia="Times New Roman" w:hAnsi="Calibri" w:cs="Calibri"/>
+                <w:color w:val="000000"/>
+                <w:sz w:val="22"/>
+                <w:szCs w:val="22"/>
+                <w:lang w:val="es-ES" w:eastAsia="es-ES"/>
+              </w:rPr>
+              <w:t xml:space="preserve"> = </w:t>
+            </w:r>
+            <w:proofErr w:type="spellStart"/>
+            <w:r>
+              <w:rPr>
+                <w:rFonts w:ascii="Calibri" w:eastAsia="Times New Roman" w:hAnsi="Calibri" w:cs="Calibri"/>
+                <w:color w:val="000000"/>
+                <w:sz w:val="22"/>
+                <w:szCs w:val="22"/>
+                <w:lang w:val="es-ES" w:eastAsia="es-ES"/>
+              </w:rPr>
+              <w:t>poblacion</w:t>
+            </w:r>
+            <w:proofErr w:type="spellEnd"/>
+            <w:r>
+              <w:rPr>
+                <w:rFonts w:ascii="Calibri" w:eastAsia="Times New Roman" w:hAnsi="Calibri" w:cs="Calibri"/>
+                <w:color w:val="000000"/>
+                <w:sz w:val="22"/>
+                <w:szCs w:val="22"/>
+                <w:lang w:val="es-ES" w:eastAsia="es-ES"/>
+              </w:rPr>
+              <w:t xml:space="preserve"> dentro especie</w:t>
             </w:r>
           </w:p>
         </w:tc>
@@ -3974,6 +4185,8 @@
                 <w:lang w:val="es-ES" w:eastAsia="es-ES"/>
               </w:rPr>
             </w:pPr>
+            <w:proofErr w:type="spellStart"/>
+            <w:proofErr w:type="gramStart"/>
             <w:r>
               <w:rPr>
                 <w:rFonts w:ascii="Calibri" w:eastAsia="Times New Roman" w:hAnsi="Calibri" w:cs="Calibri"/>
@@ -3984,6 +4197,8 @@
               </w:rPr>
               <w:t>post.mean</w:t>
             </w:r>
+            <w:proofErr w:type="spellEnd"/>
+            <w:proofErr w:type="gramEnd"/>
           </w:p>
         </w:tc>
         <w:tc>
@@ -4082,6 +4297,8 @@
                 <w:lang w:val="es-ES" w:eastAsia="es-ES"/>
               </w:rPr>
             </w:pPr>
+            <w:proofErr w:type="spellStart"/>
+            <w:proofErr w:type="gramStart"/>
             <w:r>
               <w:rPr>
                 <w:rFonts w:ascii="Calibri" w:eastAsia="Times New Roman" w:hAnsi="Calibri" w:cs="Calibri"/>
@@ -4092,6 +4309,8 @@
               </w:rPr>
               <w:t>post.mean</w:t>
             </w:r>
+            <w:proofErr w:type="spellEnd"/>
+            <w:proofErr w:type="gramEnd"/>
           </w:p>
         </w:tc>
         <w:tc>
@@ -4196,16 +4415,40 @@
                 <w:lang w:val="es-ES" w:eastAsia="es-ES"/>
               </w:rPr>
             </w:pPr>
-            <w:r>
-              <w:rPr>
-                <w:rFonts w:ascii="Calibri" w:eastAsia="Times New Roman" w:hAnsi="Calibri" w:cs="Calibri"/>
-                <w:color w:val="000000"/>
-                <w:sz w:val="22"/>
-                <w:szCs w:val="22"/>
-                <w:lang w:val="es-ES" w:eastAsia="es-ES"/>
-              </w:rPr>
-              <w:t>Autumn germination</w:t>
-            </w:r>
+            <w:proofErr w:type="spellStart"/>
+            <w:r>
+              <w:rPr>
+                <w:rFonts w:ascii="Calibri" w:eastAsia="Times New Roman" w:hAnsi="Calibri" w:cs="Calibri"/>
+                <w:color w:val="000000"/>
+                <w:sz w:val="22"/>
+                <w:szCs w:val="22"/>
+                <w:lang w:val="es-ES" w:eastAsia="es-ES"/>
+              </w:rPr>
+              <w:t>Autumn</w:t>
+            </w:r>
+            <w:proofErr w:type="spellEnd"/>
+            <w:r>
+              <w:rPr>
+                <w:rFonts w:ascii="Calibri" w:eastAsia="Times New Roman" w:hAnsi="Calibri" w:cs="Calibri"/>
+                <w:color w:val="000000"/>
+                <w:sz w:val="22"/>
+                <w:szCs w:val="22"/>
+                <w:lang w:val="es-ES" w:eastAsia="es-ES"/>
+              </w:rPr>
+              <w:t xml:space="preserve"> </w:t>
+            </w:r>
+            <w:proofErr w:type="spellStart"/>
+            <w:r>
+              <w:rPr>
+                <w:rFonts w:ascii="Calibri" w:eastAsia="Times New Roman" w:hAnsi="Calibri" w:cs="Calibri"/>
+                <w:color w:val="000000"/>
+                <w:sz w:val="22"/>
+                <w:szCs w:val="22"/>
+                <w:lang w:val="es-ES" w:eastAsia="es-ES"/>
+              </w:rPr>
+              <w:t>germination</w:t>
+            </w:r>
+            <w:proofErr w:type="spellEnd"/>
           </w:p>
         </w:tc>
         <w:tc>
@@ -4232,6 +4475,7 @@
                 <w:lang w:val="es-ES" w:eastAsia="es-ES"/>
               </w:rPr>
             </w:pPr>
+            <w:proofErr w:type="spellStart"/>
             <w:r>
               <w:rPr>
                 <w:rFonts w:ascii="Calibri" w:eastAsia="Times New Roman" w:hAnsi="Calibri" w:cs="Calibri"/>
@@ -4242,6 +4486,7 @@
               </w:rPr>
               <w:t>phylogeny</w:t>
             </w:r>
+            <w:proofErr w:type="spellEnd"/>
           </w:p>
         </w:tc>
         <w:tc>
@@ -4520,15 +4765,29 @@
                 <w:lang w:val="es-ES" w:eastAsia="es-ES"/>
               </w:rPr>
             </w:pPr>
-            <w:r>
-              <w:rPr>
-                <w:rFonts w:ascii="Calibri" w:eastAsia="Times New Roman" w:hAnsi="Calibri" w:cs="Calibri"/>
-                <w:color w:val="000000"/>
-                <w:sz w:val="22"/>
-                <w:szCs w:val="22"/>
-                <w:lang w:val="es-ES" w:eastAsia="es-ES"/>
-              </w:rPr>
-              <w:t xml:space="preserve">population:species </w:t>
+            <w:proofErr w:type="spellStart"/>
+            <w:proofErr w:type="gramStart"/>
+            <w:r>
+              <w:rPr>
+                <w:rFonts w:ascii="Calibri" w:eastAsia="Times New Roman" w:hAnsi="Calibri" w:cs="Calibri"/>
+                <w:color w:val="000000"/>
+                <w:sz w:val="22"/>
+                <w:szCs w:val="22"/>
+                <w:lang w:val="es-ES" w:eastAsia="es-ES"/>
+              </w:rPr>
+              <w:t>population:species</w:t>
+            </w:r>
+            <w:proofErr w:type="spellEnd"/>
+            <w:proofErr w:type="gramEnd"/>
+            <w:r>
+              <w:rPr>
+                <w:rFonts w:ascii="Calibri" w:eastAsia="Times New Roman" w:hAnsi="Calibri" w:cs="Calibri"/>
+                <w:color w:val="000000"/>
+                <w:sz w:val="22"/>
+                <w:szCs w:val="22"/>
+                <w:lang w:val="es-ES" w:eastAsia="es-ES"/>
+              </w:rPr>
+              <w:t xml:space="preserve"> </w:t>
             </w:r>
           </w:p>
         </w:tc>
@@ -4792,8 +5051,20 @@
                 <w:szCs w:val="22"/>
                 <w:lang w:val="es-ES" w:eastAsia="es-ES"/>
               </w:rPr>
-              <w:t>Winter germination</w:t>
-            </w:r>
+              <w:t xml:space="preserve">Winter </w:t>
+            </w:r>
+            <w:proofErr w:type="spellStart"/>
+            <w:r>
+              <w:rPr>
+                <w:rFonts w:ascii="Calibri" w:eastAsia="Times New Roman" w:hAnsi="Calibri" w:cs="Calibri"/>
+                <w:color w:val="000000"/>
+                <w:sz w:val="22"/>
+                <w:szCs w:val="22"/>
+                <w:lang w:val="es-ES" w:eastAsia="es-ES"/>
+              </w:rPr>
+              <w:t>germination</w:t>
+            </w:r>
+            <w:proofErr w:type="spellEnd"/>
           </w:p>
         </w:tc>
         <w:tc>
@@ -4820,6 +5091,7 @@
                 <w:lang w:val="es-ES" w:eastAsia="es-ES"/>
               </w:rPr>
             </w:pPr>
+            <w:proofErr w:type="spellStart"/>
             <w:r>
               <w:rPr>
                 <w:rFonts w:ascii="Calibri" w:eastAsia="Times New Roman" w:hAnsi="Calibri" w:cs="Calibri"/>
@@ -4830,6 +5102,7 @@
               </w:rPr>
               <w:t>phylogeny</w:t>
             </w:r>
+            <w:proofErr w:type="spellEnd"/>
           </w:p>
         </w:tc>
         <w:tc>
@@ -5108,15 +5381,29 @@
                 <w:lang w:val="es-ES" w:eastAsia="es-ES"/>
               </w:rPr>
             </w:pPr>
-            <w:r>
-              <w:rPr>
-                <w:rFonts w:ascii="Calibri" w:eastAsia="Times New Roman" w:hAnsi="Calibri" w:cs="Calibri"/>
-                <w:color w:val="000000"/>
-                <w:sz w:val="22"/>
-                <w:szCs w:val="22"/>
-                <w:lang w:val="es-ES" w:eastAsia="es-ES"/>
-              </w:rPr>
-              <w:t xml:space="preserve">population:species </w:t>
+            <w:proofErr w:type="spellStart"/>
+            <w:proofErr w:type="gramStart"/>
+            <w:r>
+              <w:rPr>
+                <w:rFonts w:ascii="Calibri" w:eastAsia="Times New Roman" w:hAnsi="Calibri" w:cs="Calibri"/>
+                <w:color w:val="000000"/>
+                <w:sz w:val="22"/>
+                <w:szCs w:val="22"/>
+                <w:lang w:val="es-ES" w:eastAsia="es-ES"/>
+              </w:rPr>
+              <w:t>population:species</w:t>
+            </w:r>
+            <w:proofErr w:type="spellEnd"/>
+            <w:proofErr w:type="gramEnd"/>
+            <w:r>
+              <w:rPr>
+                <w:rFonts w:ascii="Calibri" w:eastAsia="Times New Roman" w:hAnsi="Calibri" w:cs="Calibri"/>
+                <w:color w:val="000000"/>
+                <w:sz w:val="22"/>
+                <w:szCs w:val="22"/>
+                <w:lang w:val="es-ES" w:eastAsia="es-ES"/>
+              </w:rPr>
+              <w:t xml:space="preserve"> </w:t>
             </w:r>
           </w:p>
         </w:tc>
@@ -5380,8 +5667,20 @@
                 <w:szCs w:val="22"/>
                 <w:lang w:val="es-ES" w:eastAsia="es-ES"/>
               </w:rPr>
-              <w:t>Spring germination</w:t>
-            </w:r>
+              <w:t xml:space="preserve">Spring </w:t>
+            </w:r>
+            <w:proofErr w:type="spellStart"/>
+            <w:r>
+              <w:rPr>
+                <w:rFonts w:ascii="Calibri" w:eastAsia="Times New Roman" w:hAnsi="Calibri" w:cs="Calibri"/>
+                <w:color w:val="000000"/>
+                <w:sz w:val="22"/>
+                <w:szCs w:val="22"/>
+                <w:lang w:val="es-ES" w:eastAsia="es-ES"/>
+              </w:rPr>
+              <w:t>germination</w:t>
+            </w:r>
+            <w:proofErr w:type="spellEnd"/>
           </w:p>
         </w:tc>
         <w:tc>
@@ -5408,6 +5707,7 @@
                 <w:lang w:val="es-ES" w:eastAsia="es-ES"/>
               </w:rPr>
             </w:pPr>
+            <w:proofErr w:type="spellStart"/>
             <w:r>
               <w:rPr>
                 <w:rFonts w:ascii="Calibri" w:eastAsia="Times New Roman" w:hAnsi="Calibri" w:cs="Calibri"/>
@@ -5418,6 +5718,7 @@
               </w:rPr>
               <w:t>phylogeny</w:t>
             </w:r>
+            <w:proofErr w:type="spellEnd"/>
           </w:p>
         </w:tc>
         <w:tc>
@@ -5696,15 +5997,29 @@
                 <w:lang w:val="es-ES" w:eastAsia="es-ES"/>
               </w:rPr>
             </w:pPr>
-            <w:r>
-              <w:rPr>
-                <w:rFonts w:ascii="Calibri" w:eastAsia="Times New Roman" w:hAnsi="Calibri" w:cs="Calibri"/>
-                <w:color w:val="000000"/>
-                <w:sz w:val="22"/>
-                <w:szCs w:val="22"/>
-                <w:lang w:val="es-ES" w:eastAsia="es-ES"/>
-              </w:rPr>
-              <w:t xml:space="preserve">population:species </w:t>
+            <w:proofErr w:type="spellStart"/>
+            <w:proofErr w:type="gramStart"/>
+            <w:r>
+              <w:rPr>
+                <w:rFonts w:ascii="Calibri" w:eastAsia="Times New Roman" w:hAnsi="Calibri" w:cs="Calibri"/>
+                <w:color w:val="000000"/>
+                <w:sz w:val="22"/>
+                <w:szCs w:val="22"/>
+                <w:lang w:val="es-ES" w:eastAsia="es-ES"/>
+              </w:rPr>
+              <w:t>population:species</w:t>
+            </w:r>
+            <w:proofErr w:type="spellEnd"/>
+            <w:proofErr w:type="gramEnd"/>
+            <w:r>
+              <w:rPr>
+                <w:rFonts w:ascii="Calibri" w:eastAsia="Times New Roman" w:hAnsi="Calibri" w:cs="Calibri"/>
+                <w:color w:val="000000"/>
+                <w:sz w:val="22"/>
+                <w:szCs w:val="22"/>
+                <w:lang w:val="es-ES" w:eastAsia="es-ES"/>
+              </w:rPr>
+              <w:t xml:space="preserve"> </w:t>
             </w:r>
           </w:p>
         </w:tc>
@@ -5968,8 +6283,20 @@
                 <w:szCs w:val="22"/>
                 <w:lang w:val="es-ES" w:eastAsia="es-ES"/>
               </w:rPr>
-              <w:t>Summer germination</w:t>
-            </w:r>
+              <w:t xml:space="preserve">Summer </w:t>
+            </w:r>
+            <w:proofErr w:type="spellStart"/>
+            <w:r>
+              <w:rPr>
+                <w:rFonts w:ascii="Calibri" w:eastAsia="Times New Roman" w:hAnsi="Calibri" w:cs="Calibri"/>
+                <w:color w:val="000000"/>
+                <w:sz w:val="22"/>
+                <w:szCs w:val="22"/>
+                <w:lang w:val="es-ES" w:eastAsia="es-ES"/>
+              </w:rPr>
+              <w:t>germination</w:t>
+            </w:r>
+            <w:proofErr w:type="spellEnd"/>
           </w:p>
         </w:tc>
         <w:tc>
@@ -5996,6 +6323,7 @@
                 <w:lang w:val="es-ES" w:eastAsia="es-ES"/>
               </w:rPr>
             </w:pPr>
+            <w:proofErr w:type="spellStart"/>
             <w:r>
               <w:rPr>
                 <w:rFonts w:ascii="Calibri" w:eastAsia="Times New Roman" w:hAnsi="Calibri" w:cs="Calibri"/>
@@ -6006,6 +6334,7 @@
               </w:rPr>
               <w:t>phylogeny</w:t>
             </w:r>
+            <w:proofErr w:type="spellEnd"/>
           </w:p>
         </w:tc>
         <w:tc>
@@ -6284,15 +6613,29 @@
                 <w:lang w:val="es-ES" w:eastAsia="es-ES"/>
               </w:rPr>
             </w:pPr>
-            <w:r>
-              <w:rPr>
-                <w:rFonts w:ascii="Calibri" w:eastAsia="Times New Roman" w:hAnsi="Calibri" w:cs="Calibri"/>
-                <w:color w:val="000000"/>
-                <w:sz w:val="22"/>
-                <w:szCs w:val="22"/>
-                <w:lang w:val="es-ES" w:eastAsia="es-ES"/>
-              </w:rPr>
-              <w:t xml:space="preserve">population:species </w:t>
+            <w:proofErr w:type="spellStart"/>
+            <w:proofErr w:type="gramStart"/>
+            <w:r>
+              <w:rPr>
+                <w:rFonts w:ascii="Calibri" w:eastAsia="Times New Roman" w:hAnsi="Calibri" w:cs="Calibri"/>
+                <w:color w:val="000000"/>
+                <w:sz w:val="22"/>
+                <w:szCs w:val="22"/>
+                <w:lang w:val="es-ES" w:eastAsia="es-ES"/>
+              </w:rPr>
+              <w:t>population:species</w:t>
+            </w:r>
+            <w:proofErr w:type="spellEnd"/>
+            <w:proofErr w:type="gramEnd"/>
+            <w:r>
+              <w:rPr>
+                <w:rFonts w:ascii="Calibri" w:eastAsia="Times New Roman" w:hAnsi="Calibri" w:cs="Calibri"/>
+                <w:color w:val="000000"/>
+                <w:sz w:val="22"/>
+                <w:szCs w:val="22"/>
+                <w:lang w:val="es-ES" w:eastAsia="es-ES"/>
+              </w:rPr>
+              <w:t xml:space="preserve"> </w:t>
             </w:r>
           </w:p>
         </w:tc>
@@ -6548,16 +6891,40 @@
                 <w:lang w:val="es-ES" w:eastAsia="es-ES"/>
               </w:rPr>
             </w:pPr>
-            <w:r>
-              <w:rPr>
-                <w:rFonts w:ascii="Calibri" w:eastAsia="Times New Roman" w:hAnsi="Calibri" w:cs="Calibri"/>
-                <w:color w:val="000000"/>
-                <w:sz w:val="22"/>
-                <w:szCs w:val="22"/>
-                <w:lang w:val="es-ES" w:eastAsia="es-ES"/>
-              </w:rPr>
-              <w:t>Total germination</w:t>
-            </w:r>
+            <w:proofErr w:type="gramStart"/>
+            <w:r>
+              <w:rPr>
+                <w:rFonts w:ascii="Calibri" w:eastAsia="Times New Roman" w:hAnsi="Calibri" w:cs="Calibri"/>
+                <w:color w:val="000000"/>
+                <w:sz w:val="22"/>
+                <w:szCs w:val="22"/>
+                <w:lang w:val="es-ES" w:eastAsia="es-ES"/>
+              </w:rPr>
+              <w:t>Total</w:t>
+            </w:r>
+            <w:proofErr w:type="gramEnd"/>
+            <w:r>
+              <w:rPr>
+                <w:rFonts w:ascii="Calibri" w:eastAsia="Times New Roman" w:hAnsi="Calibri" w:cs="Calibri"/>
+                <w:color w:val="000000"/>
+                <w:sz w:val="22"/>
+                <w:szCs w:val="22"/>
+                <w:lang w:val="es-ES" w:eastAsia="es-ES"/>
+              </w:rPr>
+              <w:t xml:space="preserve"> </w:t>
+            </w:r>
+            <w:proofErr w:type="spellStart"/>
+            <w:r>
+              <w:rPr>
+                <w:rFonts w:ascii="Calibri" w:eastAsia="Times New Roman" w:hAnsi="Calibri" w:cs="Calibri"/>
+                <w:color w:val="000000"/>
+                <w:sz w:val="22"/>
+                <w:szCs w:val="22"/>
+                <w:lang w:val="es-ES" w:eastAsia="es-ES"/>
+              </w:rPr>
+              <w:t>germination</w:t>
+            </w:r>
+            <w:proofErr w:type="spellEnd"/>
           </w:p>
         </w:tc>
         <w:tc>
@@ -6584,6 +6951,7 @@
                 <w:lang w:val="es-ES" w:eastAsia="es-ES"/>
               </w:rPr>
             </w:pPr>
+            <w:proofErr w:type="spellStart"/>
             <w:r>
               <w:rPr>
                 <w:rFonts w:ascii="Calibri" w:eastAsia="Times New Roman" w:hAnsi="Calibri" w:cs="Calibri"/>
@@ -6594,6 +6962,7 @@
               </w:rPr>
               <w:t>phylogeny</w:t>
             </w:r>
+            <w:proofErr w:type="spellEnd"/>
           </w:p>
         </w:tc>
         <w:tc>
@@ -6872,15 +7241,29 @@
                 <w:lang w:val="es-ES" w:eastAsia="es-ES"/>
               </w:rPr>
             </w:pPr>
-            <w:r>
-              <w:rPr>
-                <w:rFonts w:ascii="Calibri" w:eastAsia="Times New Roman" w:hAnsi="Calibri" w:cs="Calibri"/>
-                <w:color w:val="000000"/>
-                <w:sz w:val="22"/>
-                <w:szCs w:val="22"/>
-                <w:lang w:val="es-ES" w:eastAsia="es-ES"/>
-              </w:rPr>
-              <w:t xml:space="preserve">population:species </w:t>
+            <w:proofErr w:type="spellStart"/>
+            <w:proofErr w:type="gramStart"/>
+            <w:r>
+              <w:rPr>
+                <w:rFonts w:ascii="Calibri" w:eastAsia="Times New Roman" w:hAnsi="Calibri" w:cs="Calibri"/>
+                <w:color w:val="000000"/>
+                <w:sz w:val="22"/>
+                <w:szCs w:val="22"/>
+                <w:lang w:val="es-ES" w:eastAsia="es-ES"/>
+              </w:rPr>
+              <w:t>population:species</w:t>
+            </w:r>
+            <w:proofErr w:type="spellEnd"/>
+            <w:proofErr w:type="gramEnd"/>
+            <w:r>
+              <w:rPr>
+                <w:rFonts w:ascii="Calibri" w:eastAsia="Times New Roman" w:hAnsi="Calibri" w:cs="Calibri"/>
+                <w:color w:val="000000"/>
+                <w:sz w:val="22"/>
+                <w:szCs w:val="22"/>
+                <w:lang w:val="es-ES" w:eastAsia="es-ES"/>
+              </w:rPr>
+              <w:t xml:space="preserve"> </w:t>
             </w:r>
           </w:p>
         </w:tc>
@@ -7172,6 +7555,7 @@
                 <w:lang w:val="es-ES" w:eastAsia="es-ES"/>
               </w:rPr>
             </w:pPr>
+            <w:proofErr w:type="spellStart"/>
             <w:r>
               <w:rPr>
                 <w:rFonts w:ascii="Calibri" w:eastAsia="Times New Roman" w:hAnsi="Calibri" w:cs="Calibri"/>
@@ -7182,6 +7566,7 @@
               </w:rPr>
               <w:t>phylogeny</w:t>
             </w:r>
+            <w:proofErr w:type="spellEnd"/>
           </w:p>
         </w:tc>
         <w:tc>
@@ -7460,15 +7845,29 @@
                 <w:lang w:val="es-ES" w:eastAsia="es-ES"/>
               </w:rPr>
             </w:pPr>
-            <w:r>
-              <w:rPr>
-                <w:rFonts w:ascii="Calibri" w:eastAsia="Times New Roman" w:hAnsi="Calibri" w:cs="Calibri"/>
-                <w:color w:val="000000"/>
-                <w:sz w:val="22"/>
-                <w:szCs w:val="22"/>
-                <w:lang w:val="es-ES" w:eastAsia="es-ES"/>
-              </w:rPr>
-              <w:t xml:space="preserve">population:species </w:t>
+            <w:proofErr w:type="spellStart"/>
+            <w:proofErr w:type="gramStart"/>
+            <w:r>
+              <w:rPr>
+                <w:rFonts w:ascii="Calibri" w:eastAsia="Times New Roman" w:hAnsi="Calibri" w:cs="Calibri"/>
+                <w:color w:val="000000"/>
+                <w:sz w:val="22"/>
+                <w:szCs w:val="22"/>
+                <w:lang w:val="es-ES" w:eastAsia="es-ES"/>
+              </w:rPr>
+              <w:t>population:species</w:t>
+            </w:r>
+            <w:proofErr w:type="spellEnd"/>
+            <w:proofErr w:type="gramEnd"/>
+            <w:r>
+              <w:rPr>
+                <w:rFonts w:ascii="Calibri" w:eastAsia="Times New Roman" w:hAnsi="Calibri" w:cs="Calibri"/>
+                <w:color w:val="000000"/>
+                <w:sz w:val="22"/>
+                <w:szCs w:val="22"/>
+                <w:lang w:val="es-ES" w:eastAsia="es-ES"/>
+              </w:rPr>
+              <w:t xml:space="preserve"> </w:t>
             </w:r>
           </w:p>
         </w:tc>
@@ -7724,15 +8123,49 @@
                 <w:lang w:val="es-ES" w:eastAsia="es-ES"/>
               </w:rPr>
             </w:pPr>
-            <w:r>
-              <w:rPr>
-                <w:rFonts w:ascii="Calibri" w:eastAsia="Times New Roman" w:hAnsi="Calibri" w:cs="Calibri"/>
-                <w:color w:val="000000"/>
-                <w:sz w:val="22"/>
-                <w:szCs w:val="22"/>
-                <w:lang w:val="es-ES" w:eastAsia="es-ES"/>
-              </w:rPr>
-              <w:t>Environmental heat sum</w:t>
+            <w:proofErr w:type="spellStart"/>
+            <w:r>
+              <w:rPr>
+                <w:rFonts w:ascii="Calibri" w:eastAsia="Times New Roman" w:hAnsi="Calibri" w:cs="Calibri"/>
+                <w:color w:val="000000"/>
+                <w:sz w:val="22"/>
+                <w:szCs w:val="22"/>
+                <w:lang w:val="es-ES" w:eastAsia="es-ES"/>
+              </w:rPr>
+              <w:t>Environmental</w:t>
+            </w:r>
+            <w:proofErr w:type="spellEnd"/>
+            <w:r>
+              <w:rPr>
+                <w:rFonts w:ascii="Calibri" w:eastAsia="Times New Roman" w:hAnsi="Calibri" w:cs="Calibri"/>
+                <w:color w:val="000000"/>
+                <w:sz w:val="22"/>
+                <w:szCs w:val="22"/>
+                <w:lang w:val="es-ES" w:eastAsia="es-ES"/>
+              </w:rPr>
+              <w:t xml:space="preserve"> </w:t>
+            </w:r>
+            <w:proofErr w:type="spellStart"/>
+            <w:r>
+              <w:rPr>
+                <w:rFonts w:ascii="Calibri" w:eastAsia="Times New Roman" w:hAnsi="Calibri" w:cs="Calibri"/>
+                <w:color w:val="000000"/>
+                <w:sz w:val="22"/>
+                <w:szCs w:val="22"/>
+                <w:lang w:val="es-ES" w:eastAsia="es-ES"/>
+              </w:rPr>
+              <w:t>heat</w:t>
+            </w:r>
+            <w:proofErr w:type="spellEnd"/>
+            <w:r>
+              <w:rPr>
+                <w:rFonts w:ascii="Calibri" w:eastAsia="Times New Roman" w:hAnsi="Calibri" w:cs="Calibri"/>
+                <w:color w:val="000000"/>
+                <w:sz w:val="22"/>
+                <w:szCs w:val="22"/>
+                <w:lang w:val="es-ES" w:eastAsia="es-ES"/>
+              </w:rPr>
+              <w:t xml:space="preserve"> sum</w:t>
             </w:r>
           </w:p>
         </w:tc>
@@ -7760,6 +8193,7 @@
                 <w:lang w:val="es-ES" w:eastAsia="es-ES"/>
               </w:rPr>
             </w:pPr>
+            <w:proofErr w:type="spellStart"/>
             <w:r>
               <w:rPr>
                 <w:rFonts w:ascii="Calibri" w:eastAsia="Times New Roman" w:hAnsi="Calibri" w:cs="Calibri"/>
@@ -7770,6 +8204,7 @@
               </w:rPr>
               <w:t>phylogeny</w:t>
             </w:r>
+            <w:proofErr w:type="spellEnd"/>
           </w:p>
         </w:tc>
         <w:tc>
@@ -8048,15 +8483,29 @@
                 <w:lang w:val="es-ES" w:eastAsia="es-ES"/>
               </w:rPr>
             </w:pPr>
-            <w:r>
-              <w:rPr>
-                <w:rFonts w:ascii="Calibri" w:eastAsia="Times New Roman" w:hAnsi="Calibri" w:cs="Calibri"/>
-                <w:color w:val="000000"/>
-                <w:sz w:val="22"/>
-                <w:szCs w:val="22"/>
-                <w:lang w:val="es-ES" w:eastAsia="es-ES"/>
-              </w:rPr>
-              <w:t xml:space="preserve">population:species </w:t>
+            <w:proofErr w:type="spellStart"/>
+            <w:proofErr w:type="gramStart"/>
+            <w:r>
+              <w:rPr>
+                <w:rFonts w:ascii="Calibri" w:eastAsia="Times New Roman" w:hAnsi="Calibri" w:cs="Calibri"/>
+                <w:color w:val="000000"/>
+                <w:sz w:val="22"/>
+                <w:szCs w:val="22"/>
+                <w:lang w:val="es-ES" w:eastAsia="es-ES"/>
+              </w:rPr>
+              <w:t>population:species</w:t>
+            </w:r>
+            <w:proofErr w:type="spellEnd"/>
+            <w:proofErr w:type="gramEnd"/>
+            <w:r>
+              <w:rPr>
+                <w:rFonts w:ascii="Calibri" w:eastAsia="Times New Roman" w:hAnsi="Calibri" w:cs="Calibri"/>
+                <w:color w:val="000000"/>
+                <w:sz w:val="22"/>
+                <w:szCs w:val="22"/>
+                <w:lang w:val="es-ES" w:eastAsia="es-ES"/>
+              </w:rPr>
+              <w:t xml:space="preserve"> </w:t>
             </w:r>
           </w:p>
         </w:tc>
@@ -8375,12 +8824,202 @@
     </w:p>
     <w:p>
       <w:pPr>
+        <w:jc w:val="both"/>
+        <w:rPr>
+          <w:rFonts w:cstheme="minorHAnsi"/>
+        </w:rPr>
+      </w:pPr>
+    </w:p>
+    <w:p>
+      <w:pPr>
+        <w:jc w:val="both"/>
+        <w:rPr>
+          <w:rFonts w:cstheme="minorHAnsi"/>
+        </w:rPr>
+      </w:pPr>
+    </w:p>
+    <w:p>
+      <w:pPr>
+        <w:jc w:val="both"/>
+        <w:rPr>
+          <w:rFonts w:cstheme="minorHAnsi"/>
+        </w:rPr>
+      </w:pPr>
+    </w:p>
+    <w:p>
+      <w:pPr>
+        <w:jc w:val="both"/>
+        <w:rPr>
+          <w:rFonts w:cstheme="minorHAnsi"/>
+        </w:rPr>
+      </w:pPr>
+    </w:p>
+    <w:p>
+      <w:pPr>
+        <w:jc w:val="both"/>
+        <w:rPr>
+          <w:rFonts w:cstheme="minorHAnsi"/>
+        </w:rPr>
+      </w:pPr>
+    </w:p>
+    <w:p>
+      <w:pPr>
+        <w:jc w:val="both"/>
+        <w:rPr>
+          <w:rFonts w:cstheme="minorHAnsi"/>
+        </w:rPr>
+      </w:pPr>
+    </w:p>
+    <w:p>
+      <w:pPr>
+        <w:jc w:val="both"/>
+        <w:rPr>
+          <w:rFonts w:cstheme="minorHAnsi"/>
+        </w:rPr>
+      </w:pPr>
+    </w:p>
+    <w:p>
+      <w:pPr>
+        <w:jc w:val="both"/>
+        <w:rPr>
+          <w:rFonts w:cstheme="minorHAnsi"/>
+        </w:rPr>
+      </w:pPr>
+      <w:r>
+        <w:rPr>
+          <w:rFonts w:cstheme="minorHAnsi"/>
+        </w:rPr>
+        <w:lastRenderedPageBreak/>
+        <w:t>Fig. 5 System model size e</w:t>
+      </w:r>
+      <w:r>
+        <w:rPr>
+          <w:rFonts w:cstheme="minorHAnsi"/>
+        </w:rPr>
+        <w:t>ffects of incubator</w:t>
+      </w:r>
+      <w:r>
+        <w:rPr>
+          <w:rFonts w:cstheme="minorHAnsi"/>
+        </w:rPr>
+        <w:t xml:space="preserve">, </w:t>
+      </w:r>
+      <w:proofErr w:type="gramStart"/>
+      <w:r>
+        <w:rPr>
+          <w:rFonts w:cstheme="minorHAnsi"/>
+        </w:rPr>
+        <w:t>system</w:t>
+      </w:r>
+      <w:proofErr w:type="gramEnd"/>
+      <w:r>
+        <w:rPr>
+          <w:rFonts w:cstheme="minorHAnsi"/>
+        </w:rPr>
+        <w:t xml:space="preserve"> and their interaction</w:t>
+      </w:r>
+      <w:r>
+        <w:rPr>
+          <w:rFonts w:cstheme="minorHAnsi"/>
+        </w:rPr>
+        <w:t xml:space="preserve"> according to the MCMC-</w:t>
+      </w:r>
+      <w:proofErr w:type="spellStart"/>
+      <w:r>
+        <w:rPr>
+          <w:rFonts w:cstheme="minorHAnsi"/>
+        </w:rPr>
+        <w:t>glmm</w:t>
+      </w:r>
+      <w:proofErr w:type="spellEnd"/>
+      <w:r>
+        <w:rPr>
+          <w:rFonts w:cstheme="minorHAnsi"/>
+        </w:rPr>
+        <w:t xml:space="preserve"> analysis of the data. Dots indicate mean effect size and whiskers are 95 % credible intervals (CI). The vertical dashed line marks the zero effect: when the CI crosses the zero-line, the effect is not significant.</w:t>
+      </w:r>
+      <w:r>
+        <w:rPr>
+          <w:rFonts w:cstheme="minorHAnsi"/>
+        </w:rPr>
+        <w:t xml:space="preserve"> In Incubator, negative values mean higher germination in fellfield conditions while positive values mean higher germination in snowbed conditions. In system, negative values mean higher germination in the Mediterranean system while positive values mean higher germination in the Temperate system. In Interaction, negative values </w:t>
+      </w:r>
+      <w:proofErr w:type="gramStart"/>
+      <w:r>
+        <w:rPr>
+          <w:rFonts w:cstheme="minorHAnsi"/>
+        </w:rPr>
+        <w:t>means</w:t>
+      </w:r>
+      <w:proofErr w:type="gramEnd"/>
+      <w:r>
+        <w:rPr>
+          <w:rFonts w:cstheme="minorHAnsi"/>
+        </w:rPr>
+        <w:t xml:space="preserve"> lower germination of temperate species in snowbed conditions and positive values mean higher germination of temperate species in snowbed conditions. </w:t>
+      </w:r>
+    </w:p>
+    <w:p>
+      <w:pPr>
+        <w:rPr>
+          <w:rFonts w:cstheme="minorHAnsi"/>
+        </w:rPr>
+      </w:pPr>
+      <w:r>
+        <w:rPr>
+          <w:rFonts w:cstheme="minorHAnsi"/>
+          <w:noProof/>
+          <w:lang w:val="ca-ES" w:eastAsia="ca-ES"/>
+        </w:rPr>
+        <w:drawing>
+          <wp:inline distT="0" distB="0" distL="0" distR="0" wp14:anchorId="7F312265" wp14:editId="1B016704">
+            <wp:extent cx="4461953" cy="3671247"/>
+            <wp:effectExtent l="0" t="0" r="0" b="5715"/>
+            <wp:docPr id="942601186" name="Imagen 1" descr="Gráfico, Diagrama&#10;&#10;Descripción generada automáticamente"/>
+            <wp:cNvGraphicFramePr>
+              <a:graphicFrameLocks xmlns:a="http://schemas.openxmlformats.org/drawingml/2006/main" noChangeAspect="1"/>
+            </wp:cNvGraphicFramePr>
+            <a:graphic xmlns:a="http://schemas.openxmlformats.org/drawingml/2006/main">
+              <a:graphicData uri="http://schemas.openxmlformats.org/drawingml/2006/picture">
+                <pic:pic xmlns:pic="http://schemas.openxmlformats.org/drawingml/2006/picture">
+                  <pic:nvPicPr>
+                    <pic:cNvPr id="942601186" name="Imagen 1" descr="Gráfico, Diagrama&#10;&#10;Descripción generada automáticamente"/>
+                    <pic:cNvPicPr/>
+                  </pic:nvPicPr>
+                  <pic:blipFill>
+                    <a:blip r:embed="rId10">
+                      <a:extLst>
+                        <a:ext uri="{28A0092B-C50C-407E-A947-70E740481C1C}">
+                          <a14:useLocalDpi xmlns:a14="http://schemas.microsoft.com/office/drawing/2010/main" val="0"/>
+                        </a:ext>
+                      </a:extLst>
+                    </a:blip>
+                    <a:stretch>
+                      <a:fillRect/>
+                    </a:stretch>
+                  </pic:blipFill>
+                  <pic:spPr>
+                    <a:xfrm>
+                      <a:off x="0" y="0"/>
+                      <a:ext cx="4467265" cy="3675617"/>
+                    </a:xfrm>
+                    <a:prstGeom prst="rect">
+                      <a:avLst/>
+                    </a:prstGeom>
+                  </pic:spPr>
+                </pic:pic>
+              </a:graphicData>
+            </a:graphic>
+          </wp:inline>
+        </w:drawing>
+      </w:r>
+    </w:p>
+    <w:p>
+      <w:pPr>
         <w:widowControl w:val="0"/>
         <w:spacing w:line="480" w:lineRule="auto"/>
         <w:rPr>
           <w:rFonts w:asciiTheme="minorHAnsi" w:hAnsiTheme="minorHAnsi" w:cstheme="minorHAnsi"/>
-          <w:b/>
-          <w:bCs/>
         </w:rPr>
       </w:pPr>
     </w:p>
@@ -8390,6 +9029,17 @@
         <w:spacing w:line="480" w:lineRule="auto"/>
         <w:rPr>
           <w:rFonts w:asciiTheme="minorHAnsi" w:hAnsiTheme="minorHAnsi" w:cstheme="minorHAnsi"/>
+          <w:b/>
+          <w:bCs/>
+        </w:rPr>
+      </w:pPr>
+    </w:p>
+    <w:p>
+      <w:pPr>
+        <w:widowControl w:val="0"/>
+        <w:spacing w:line="480" w:lineRule="auto"/>
+        <w:rPr>
+          <w:rFonts w:asciiTheme="minorHAnsi" w:hAnsiTheme="minorHAnsi" w:cstheme="minorHAnsi"/>
         </w:rPr>
       </w:pPr>
     </w:p>
@@ -8398,27 +9048,6 @@
         <w:spacing w:line="480" w:lineRule="auto"/>
         <w:rPr>
           <w:rFonts w:asciiTheme="minorHAnsi" w:hAnsiTheme="minorHAnsi" w:cstheme="minorHAnsi"/>
-        </w:rPr>
-        <w:sectPr>
-          <w:headerReference w:type="default" r:id="rId10"/>
-          <w:type w:val="continuous"/>
-          <w:pgSz w:w="12240" w:h="15840" w:code="1"/>
-          <w:pgMar w:top="1440" w:right="1440" w:bottom="1440" w:left="1440" w:header="709" w:footer="709" w:gutter="0"/>
-          <w:cols w:space="708"/>
-          <w:docGrid w:linePitch="360"/>
-        </w:sectPr>
-      </w:pPr>
-    </w:p>
-    <w:p>
-      <w:pPr>
-        <w:widowControl w:val="0"/>
-        <w:autoSpaceDE w:val="0"/>
-        <w:autoSpaceDN w:val="0"/>
-        <w:adjustRightInd w:val="0"/>
-        <w:spacing w:line="360" w:lineRule="auto"/>
-        <w:rPr>
-          <w:rFonts w:asciiTheme="minorHAnsi" w:hAnsiTheme="minorHAnsi" w:cstheme="minorHAnsi"/>
-          <w:b/>
         </w:rPr>
         <w:sectPr>
           <w:headerReference w:type="default" r:id="rId11"/>
@@ -8441,10 +9070,31 @@
           <w:rFonts w:asciiTheme="minorHAnsi" w:hAnsiTheme="minorHAnsi" w:cstheme="minorHAnsi"/>
           <w:b/>
         </w:rPr>
+        <w:sectPr>
+          <w:headerReference w:type="default" r:id="rId12"/>
+          <w:type w:val="continuous"/>
+          <w:pgSz w:w="12240" w:h="15840" w:code="1"/>
+          <w:pgMar w:top="1440" w:right="1440" w:bottom="1440" w:left="1440" w:header="709" w:footer="709" w:gutter="0"/>
+          <w:cols w:space="708"/>
+          <w:docGrid w:linePitch="360"/>
+        </w:sectPr>
+      </w:pPr>
+    </w:p>
+    <w:p>
+      <w:pPr>
+        <w:widowControl w:val="0"/>
+        <w:autoSpaceDE w:val="0"/>
+        <w:autoSpaceDN w:val="0"/>
+        <w:adjustRightInd w:val="0"/>
+        <w:spacing w:line="360" w:lineRule="auto"/>
+        <w:rPr>
+          <w:rFonts w:asciiTheme="minorHAnsi" w:hAnsiTheme="minorHAnsi" w:cstheme="minorHAnsi"/>
+          <w:b/>
+        </w:rPr>
       </w:pPr>
     </w:p>
     <w:sectPr>
-      <w:headerReference w:type="default" r:id="rId12"/>
+      <w:headerReference w:type="default" r:id="rId13"/>
       <w:type w:val="continuous"/>
       <w:pgSz w:w="12240" w:h="15840" w:code="1"/>
       <w:pgMar w:top="1440" w:right="1440" w:bottom="1440" w:left="1440" w:header="709" w:footer="709" w:gutter="0"/>
@@ -10824,6 +11474,7 @@
     <w:rsid w:val="007328D5"/>
     <w:rsid w:val="007E3267"/>
     <w:rsid w:val="008373CC"/>
+    <w:rsid w:val="00BA4462"/>
     <w:rsid w:val="00EB3375"/>
     <w:rsid w:val="00EF77DA"/>
   </w:rsids>

</xml_diff>